<commit_message>
finished scheduling and async
</commit_message>
<xml_diff>
--- a/Отчет1.docx
+++ b/Отчет1.docx
@@ -111,6 +111,7 @@
           <w:b/>
           <w:sz w:val="28"/>
           <w:szCs w:val="28"/>
+          <w:lang w:val="en-US"/>
         </w:rPr>
       </w:pPr>
       <w:r>
@@ -129,7 +130,17 @@
           <w:sz w:val="28"/>
           <w:szCs w:val="28"/>
         </w:rPr>
-        <w:t xml:space="preserve"> №1</w:t>
+        <w:t xml:space="preserve"> №</w:t>
+      </w:r>
+      <w:r>
+        <w:rPr>
+          <w:rFonts w:ascii="Times New Roman" w:hAnsi="Times New Roman" w:cs="Times New Roman"/>
+          <w:b/>
+          <w:sz w:val="28"/>
+          <w:szCs w:val="28"/>
+          <w:lang w:val="en-US"/>
+        </w:rPr>
+        <w:t>2</w:t>
       </w:r>
     </w:p>
     <w:p>
@@ -215,7 +226,6 @@
           <w:szCs w:val="28"/>
         </w:rPr>
       </w:pPr>
-      <w:proofErr w:type="spellStart"/>
       <w:r>
         <w:rPr>
           <w:rFonts w:ascii="Times New Roman" w:hAnsi="Times New Roman" w:cs="Times New Roman"/>
@@ -224,9 +234,20 @@
           <w:sz w:val="28"/>
           <w:szCs w:val="28"/>
         </w:rPr>
-        <w:t>Кешишян</w:t>
-      </w:r>
-      <w:proofErr w:type="spellEnd"/>
+        <w:t>Кешишян Давид</w:t>
+      </w:r>
+    </w:p>
+    <w:p>
+      <w:pPr>
+        <w:ind w:left="6372"/>
+        <w:jc w:val="right"/>
+        <w:rPr>
+          <w:rFonts w:ascii="Times New Roman" w:hAnsi="Times New Roman" w:cs="Times New Roman"/>
+          <w:i/>
+          <w:sz w:val="28"/>
+          <w:szCs w:val="28"/>
+        </w:rPr>
+      </w:pPr>
       <w:r>
         <w:rPr>
           <w:rFonts w:ascii="Times New Roman" w:hAnsi="Times New Roman" w:cs="Times New Roman"/>
@@ -234,9 +255,30 @@
           <w:iCs/>
           <w:sz w:val="28"/>
           <w:szCs w:val="28"/>
-        </w:rPr>
-        <w:t xml:space="preserve"> Давид</w:t>
-      </w:r>
+          <w:lang w:val="en-US"/>
+        </w:rPr>
+        <w:t>P</w:t>
+      </w:r>
+      <w:r>
+        <w:rPr>
+          <w:rFonts w:ascii="Times New Roman" w:hAnsi="Times New Roman" w:cs="Times New Roman"/>
+          <w:i/>
+          <w:iCs/>
+          <w:sz w:val="28"/>
+          <w:szCs w:val="28"/>
+        </w:rPr>
+        <w:t>3314</w:t>
+      </w:r>
+    </w:p>
+    <w:p>
+      <w:pPr>
+        <w:ind w:left="6372"/>
+        <w:rPr>
+          <w:rFonts w:ascii="Times New Roman" w:hAnsi="Times New Roman" w:cs="Times New Roman"/>
+          <w:sz w:val="28"/>
+          <w:szCs w:val="28"/>
+        </w:rPr>
+      </w:pPr>
     </w:p>
     <w:p>
       <w:pPr>
@@ -244,7 +286,24 @@
         <w:jc w:val="right"/>
         <w:rPr>
           <w:rFonts w:ascii="Times New Roman" w:hAnsi="Times New Roman" w:cs="Times New Roman"/>
-          <w:i/>
+          <w:sz w:val="28"/>
+          <w:szCs w:val="28"/>
+        </w:rPr>
+      </w:pPr>
+      <w:r>
+        <w:rPr>
+          <w:rFonts w:ascii="Times New Roman" w:hAnsi="Times New Roman" w:cs="Times New Roman"/>
+          <w:sz w:val="28"/>
+          <w:szCs w:val="28"/>
+        </w:rPr>
+        <w:t>Преподаватель</w:t>
+      </w:r>
+    </w:p>
+    <w:p>
+      <w:pPr>
+        <w:jc w:val="right"/>
+        <w:rPr>
+          <w:rFonts w:ascii="Times New Roman" w:hAnsi="Times New Roman" w:cs="Times New Roman"/>
           <w:sz w:val="28"/>
           <w:szCs w:val="28"/>
         </w:rPr>
@@ -256,80 +315,8 @@
           <w:iCs/>
           <w:sz w:val="28"/>
           <w:szCs w:val="28"/>
-          <w:lang w:val="en-US"/>
-        </w:rPr>
-        <w:t>P</w:t>
-      </w:r>
-      <w:r>
-        <w:rPr>
-          <w:rFonts w:ascii="Times New Roman" w:hAnsi="Times New Roman" w:cs="Times New Roman"/>
-          <w:i/>
-          <w:iCs/>
-          <w:sz w:val="28"/>
-          <w:szCs w:val="28"/>
-        </w:rPr>
-        <w:t>3314</w:t>
-      </w:r>
-    </w:p>
-    <w:p>
-      <w:pPr>
-        <w:ind w:left="6372"/>
-        <w:rPr>
-          <w:rFonts w:ascii="Times New Roman" w:hAnsi="Times New Roman" w:cs="Times New Roman"/>
-          <w:sz w:val="28"/>
-          <w:szCs w:val="28"/>
-        </w:rPr>
-      </w:pPr>
-    </w:p>
-    <w:p>
-      <w:pPr>
-        <w:ind w:left="6372"/>
-        <w:jc w:val="right"/>
-        <w:rPr>
-          <w:rFonts w:ascii="Times New Roman" w:hAnsi="Times New Roman" w:cs="Times New Roman"/>
-          <w:sz w:val="28"/>
-          <w:szCs w:val="28"/>
-        </w:rPr>
-      </w:pPr>
-      <w:r>
-        <w:rPr>
-          <w:rFonts w:ascii="Times New Roman" w:hAnsi="Times New Roman" w:cs="Times New Roman"/>
-          <w:sz w:val="28"/>
-          <w:szCs w:val="28"/>
-        </w:rPr>
-        <w:t>Преподаватель</w:t>
-      </w:r>
-    </w:p>
-    <w:p>
-      <w:pPr>
-        <w:jc w:val="right"/>
-        <w:rPr>
-          <w:rFonts w:ascii="Times New Roman" w:hAnsi="Times New Roman" w:cs="Times New Roman"/>
-          <w:sz w:val="28"/>
-          <w:szCs w:val="28"/>
-        </w:rPr>
-      </w:pPr>
-      <w:proofErr w:type="spellStart"/>
-      <w:r>
-        <w:rPr>
-          <w:rFonts w:ascii="Times New Roman" w:hAnsi="Times New Roman" w:cs="Times New Roman"/>
-          <w:i/>
-          <w:iCs/>
-          <w:sz w:val="28"/>
-          <w:szCs w:val="28"/>
-        </w:rPr>
-        <w:t>Цопа</w:t>
-      </w:r>
-      <w:proofErr w:type="spellEnd"/>
-      <w:r>
-        <w:rPr>
-          <w:rFonts w:ascii="Times New Roman" w:hAnsi="Times New Roman" w:cs="Times New Roman"/>
-          <w:i/>
-          <w:iCs/>
-          <w:sz w:val="28"/>
-          <w:szCs w:val="28"/>
-        </w:rPr>
-        <w:t xml:space="preserve"> Евгений Алексеевич</w:t>
+        </w:rPr>
+        <w:t>Цопа Евгений Алексеевич</w:t>
       </w:r>
     </w:p>
     <w:p>
@@ -439,15 +426,11 @@
     </w:p>
     <w:p>
       <w:r>
-        <w:rPr>
-          <w:noProof/>
-          <w14:ligatures w14:val="standardContextual"/>
-        </w:rPr>
         <w:drawing>
-          <wp:inline distT="0" distB="0" distL="0" distR="0" wp14:anchorId="1C404376" wp14:editId="3F8671D7">
-            <wp:extent cx="5943600" cy="1257300"/>
+          <wp:inline distT="0" distB="0" distL="0" distR="0" wp14:anchorId="5DF93FBA" wp14:editId="214F3035">
+            <wp:extent cx="5943600" cy="1964055"/>
             <wp:effectExtent l="0" t="0" r="0" b="0"/>
-            <wp:docPr id="2068480654" name="Picture 1" descr="A screenshot of a computer&#10;&#10;AI-generated content may be incorrect."/>
+            <wp:docPr id="462431894" name="Рисунок 1"/>
             <wp:cNvGraphicFramePr>
               <a:graphicFrameLocks xmlns:a="http://schemas.openxmlformats.org/drawingml/2006/main" noChangeAspect="1"/>
             </wp:cNvGraphicFramePr>
@@ -455,17 +438,11 @@
               <a:graphicData uri="http://schemas.openxmlformats.org/drawingml/2006/picture">
                 <pic:pic xmlns:pic="http://schemas.openxmlformats.org/drawingml/2006/picture">
                   <pic:nvPicPr>
-                    <pic:cNvPr id="2068480654" name="Picture 1" descr="A screenshot of a computer&#10;&#10;AI-generated content may be incorrect."/>
+                    <pic:cNvPr id="462431894" name=""/>
                     <pic:cNvPicPr/>
                   </pic:nvPicPr>
                   <pic:blipFill>
-                    <a:blip r:embed="rId4" cstate="print">
-                      <a:extLst>
-                        <a:ext uri="{28A0092B-C50C-407E-A947-70E740481C1C}">
-                          <a14:useLocalDpi xmlns:a14="http://schemas.microsoft.com/office/drawing/2010/main" val="0"/>
-                        </a:ext>
-                      </a:extLst>
-                    </a:blip>
+                    <a:blip r:embed="rId4"/>
                     <a:stretch>
                       <a:fillRect/>
                     </a:stretch>
@@ -473,7 +450,7 @@
                   <pic:spPr>
                     <a:xfrm>
                       <a:off x="0" y="0"/>
-                      <a:ext cx="5943600" cy="1257300"/>
+                      <a:ext cx="5943600" cy="1964055"/>
                     </a:xfrm>
                     <a:prstGeom prst="rect">
                       <a:avLst/>
@@ -495,104 +472,98 @@
       <w:hyperlink r:id="rId5" w:history="1">
         <w:r>
           <w:rPr>
-            <w:rStyle w:val="Hyperlink"/>
+            <w:rStyle w:val="ac"/>
             <w:lang w:val="en-US"/>
           </w:rPr>
           <w:t>https</w:t>
         </w:r>
         <w:r>
           <w:rPr>
-            <w:rStyle w:val="Hyperlink"/>
+            <w:rStyle w:val="ac"/>
           </w:rPr>
           <w:t>://</w:t>
         </w:r>
-        <w:proofErr w:type="spellStart"/>
         <w:r>
           <w:rPr>
-            <w:rStyle w:val="Hyperlink"/>
+            <w:rStyle w:val="ac"/>
             <w:lang w:val="en-US"/>
           </w:rPr>
           <w:t>github</w:t>
         </w:r>
-        <w:proofErr w:type="spellEnd"/>
         <w:r>
           <w:rPr>
-            <w:rStyle w:val="Hyperlink"/>
+            <w:rStyle w:val="ac"/>
           </w:rPr>
           <w:t>.</w:t>
         </w:r>
         <w:r>
           <w:rPr>
-            <w:rStyle w:val="Hyperlink"/>
+            <w:rStyle w:val="ac"/>
             <w:lang w:val="en-US"/>
           </w:rPr>
           <w:t>com</w:t>
         </w:r>
         <w:r>
           <w:rPr>
-            <w:rStyle w:val="Hyperlink"/>
-          </w:rPr>
-          <w:t>/</w:t>
-        </w:r>
-        <w:proofErr w:type="spellStart"/>
-        <w:r>
-          <w:rPr>
-            <w:rStyle w:val="Hyperlink"/>
-            <w:lang w:val="en-US"/>
-          </w:rPr>
-          <w:t>ArturMukhamedjanov</w:t>
-        </w:r>
-        <w:proofErr w:type="spellEnd"/>
-        <w:r>
-          <w:rPr>
-            <w:rStyle w:val="Hyperlink"/>
-          </w:rPr>
-          <w:t>/</w:t>
-        </w:r>
-        <w:proofErr w:type="spellStart"/>
-        <w:r>
-          <w:rPr>
-            <w:rStyle w:val="Hyperlink"/>
-            <w:lang w:val="en-US"/>
-          </w:rPr>
-          <w:t>blps</w:t>
-        </w:r>
-        <w:proofErr w:type="spellEnd"/>
-        <w:r>
-          <w:rPr>
-            <w:rStyle w:val="Hyperlink"/>
+            <w:rStyle w:val="ac"/>
           </w:rPr>
           <w:t>/</w:t>
         </w:r>
         <w:r>
           <w:rPr>
-            <w:rStyle w:val="Hyperlink"/>
+            <w:rStyle w:val="ac"/>
+            <w:lang w:val="en-US"/>
+          </w:rPr>
+          <w:t>ArturMukhamedjanov</w:t>
+        </w:r>
+        <w:r>
+          <w:rPr>
+            <w:rStyle w:val="ac"/>
+          </w:rPr>
+          <w:t>/</w:t>
+        </w:r>
+        <w:r>
+          <w:rPr>
+            <w:rStyle w:val="ac"/>
+            <w:lang w:val="en-US"/>
+          </w:rPr>
+          <w:t>blps</w:t>
+        </w:r>
+        <w:r>
+          <w:rPr>
+            <w:rStyle w:val="ac"/>
+          </w:rPr>
+          <w:t>/</w:t>
+        </w:r>
+        <w:r>
+          <w:rPr>
+            <w:rStyle w:val="ac"/>
             <w:lang w:val="en-US"/>
           </w:rPr>
           <w:t>tree</w:t>
         </w:r>
         <w:r>
           <w:rPr>
-            <w:rStyle w:val="Hyperlink"/>
+            <w:rStyle w:val="ac"/>
           </w:rPr>
           <w:t>/</w:t>
         </w:r>
         <w:r>
           <w:rPr>
-            <w:rStyle w:val="Hyperlink"/>
+            <w:rStyle w:val="ac"/>
             <w:lang w:val="en-US"/>
           </w:rPr>
           <w:t>main</w:t>
         </w:r>
         <w:r>
           <w:rPr>
-            <w:rStyle w:val="Hyperlink"/>
+            <w:rStyle w:val="ac"/>
           </w:rPr>
           <w:t>/</w:t>
         </w:r>
         <w:r>
           <w:rPr>
-            <w:rStyle w:val="Hyperlink"/>
+            <w:rStyle w:val="ac"/>
             <w:lang w:val="en-US"/>
           </w:rPr>
           <w:t>delivery</w:t>
@@ -626,7 +597,6 @@
         </w:rPr>
         <w:t>://</w:t>
       </w:r>
-      <w:proofErr w:type="spellStart"/>
       <w:r>
         <w:rPr>
           <w:rFonts w:ascii="Helvetica Neue" w:hAnsi="Helvetica Neue" w:cs="Helvetica Neue"/>
@@ -638,7 +608,6 @@
         </w:rPr>
         <w:t>github</w:t>
       </w:r>
-      <w:proofErr w:type="spellEnd"/>
       <w:r>
         <w:rPr>
           <w:rFonts w:ascii="Helvetica Neue" w:hAnsi="Helvetica Neue" w:cs="Helvetica Neue"/>
@@ -691,7 +660,6 @@
         </w:rPr>
         <w:t>/</w:t>
       </w:r>
-      <w:proofErr w:type="spellStart"/>
       <w:r>
         <w:rPr>
           <w:rFonts w:ascii="Helvetica Neue" w:hAnsi="Helvetica Neue" w:cs="Helvetica Neue"/>
@@ -703,7 +671,6 @@
         </w:rPr>
         <w:t>blps</w:t>
       </w:r>
-      <w:proofErr w:type="spellEnd"/>
     </w:p>
     <w:p>
       <w:r>
@@ -773,7 +740,7 @@
         <w:kern w:val="2"/>
         <w:sz w:val="24"/>
         <w:szCs w:val="24"/>
-        <w:lang w:val="en-RU" w:eastAsia="en-US" w:bidi="ar-SA"/>
+        <w:lang w:eastAsia="en-US" w:bidi="ar-SA"/>
         <w14:ligatures w14:val="standardContextual"/>
       </w:rPr>
     </w:rPrDefault>
@@ -1161,7 +1128,7 @@
     <w:lsdException w:name="Unresolved Mention" w:semiHidden="1" w:unhideWhenUsed="1"/>
     <w:lsdException w:name="Smart Link" w:semiHidden="1" w:unhideWhenUsed="1"/>
   </w:latentStyles>
-  <w:style w:type="paragraph" w:default="1" w:styleId="Normal">
+  <w:style w:type="paragraph" w:default="1" w:styleId="a">
     <w:name w:val="Normal"/>
     <w:qFormat/>
     <w:rsid w:val="005E2E64"/>
@@ -1176,11 +1143,11 @@
       <w14:ligatures w14:val="none"/>
     </w:rPr>
   </w:style>
-  <w:style w:type="paragraph" w:styleId="Heading1">
+  <w:style w:type="paragraph" w:styleId="1">
     <w:name w:val="heading 1"/>
-    <w:basedOn w:val="Normal"/>
-    <w:next w:val="Normal"/>
-    <w:link w:val="Heading1Char"/>
+    <w:basedOn w:val="a"/>
+    <w:next w:val="a"/>
+    <w:link w:val="10"/>
     <w:uiPriority w:val="9"/>
     <w:qFormat/>
     <w:rsid w:val="005E2E64"/>
@@ -1196,15 +1163,15 @@
       <w:kern w:val="2"/>
       <w:sz w:val="40"/>
       <w:szCs w:val="40"/>
-      <w:lang w:val="en-RU"/>
+      <w:lang/>
       <w14:ligatures w14:val="standardContextual"/>
     </w:rPr>
   </w:style>
-  <w:style w:type="paragraph" w:styleId="Heading2">
+  <w:style w:type="paragraph" w:styleId="2">
     <w:name w:val="heading 2"/>
-    <w:basedOn w:val="Normal"/>
-    <w:next w:val="Normal"/>
-    <w:link w:val="Heading2Char"/>
+    <w:basedOn w:val="a"/>
+    <w:next w:val="a"/>
+    <w:link w:val="20"/>
     <w:uiPriority w:val="9"/>
     <w:semiHidden/>
     <w:unhideWhenUsed/>
@@ -1222,15 +1189,15 @@
       <w:kern w:val="2"/>
       <w:sz w:val="32"/>
       <w:szCs w:val="32"/>
-      <w:lang w:val="en-RU"/>
+      <w:lang/>
       <w14:ligatures w14:val="standardContextual"/>
     </w:rPr>
   </w:style>
-  <w:style w:type="paragraph" w:styleId="Heading3">
+  <w:style w:type="paragraph" w:styleId="3">
     <w:name w:val="heading 3"/>
-    <w:basedOn w:val="Normal"/>
-    <w:next w:val="Normal"/>
-    <w:link w:val="Heading3Char"/>
+    <w:basedOn w:val="a"/>
+    <w:next w:val="a"/>
+    <w:link w:val="30"/>
     <w:uiPriority w:val="9"/>
     <w:semiHidden/>
     <w:unhideWhenUsed/>
@@ -1248,15 +1215,15 @@
       <w:kern w:val="2"/>
       <w:sz w:val="28"/>
       <w:szCs w:val="28"/>
-      <w:lang w:val="en-RU"/>
+      <w:lang/>
       <w14:ligatures w14:val="standardContextual"/>
     </w:rPr>
   </w:style>
-  <w:style w:type="paragraph" w:styleId="Heading4">
+  <w:style w:type="paragraph" w:styleId="4">
     <w:name w:val="heading 4"/>
-    <w:basedOn w:val="Normal"/>
-    <w:next w:val="Normal"/>
-    <w:link w:val="Heading4Char"/>
+    <w:basedOn w:val="a"/>
+    <w:next w:val="a"/>
+    <w:link w:val="40"/>
     <w:uiPriority w:val="9"/>
     <w:semiHidden/>
     <w:unhideWhenUsed/>
@@ -1276,15 +1243,15 @@
       <w:kern w:val="2"/>
       <w:sz w:val="24"/>
       <w:szCs w:val="24"/>
-      <w:lang w:val="en-RU"/>
+      <w:lang/>
       <w14:ligatures w14:val="standardContextual"/>
     </w:rPr>
   </w:style>
-  <w:style w:type="paragraph" w:styleId="Heading5">
+  <w:style w:type="paragraph" w:styleId="5">
     <w:name w:val="heading 5"/>
-    <w:basedOn w:val="Normal"/>
-    <w:next w:val="Normal"/>
-    <w:link w:val="Heading5Char"/>
+    <w:basedOn w:val="a"/>
+    <w:next w:val="a"/>
+    <w:link w:val="50"/>
     <w:uiPriority w:val="9"/>
     <w:semiHidden/>
     <w:unhideWhenUsed/>
@@ -1302,15 +1269,15 @@
       <w:kern w:val="2"/>
       <w:sz w:val="24"/>
       <w:szCs w:val="24"/>
-      <w:lang w:val="en-RU"/>
+      <w:lang/>
       <w14:ligatures w14:val="standardContextual"/>
     </w:rPr>
   </w:style>
-  <w:style w:type="paragraph" w:styleId="Heading6">
+  <w:style w:type="paragraph" w:styleId="6">
     <w:name w:val="heading 6"/>
-    <w:basedOn w:val="Normal"/>
-    <w:next w:val="Normal"/>
-    <w:link w:val="Heading6Char"/>
+    <w:basedOn w:val="a"/>
+    <w:next w:val="a"/>
+    <w:link w:val="60"/>
     <w:uiPriority w:val="9"/>
     <w:semiHidden/>
     <w:unhideWhenUsed/>
@@ -1330,15 +1297,15 @@
       <w:kern w:val="2"/>
       <w:sz w:val="24"/>
       <w:szCs w:val="24"/>
-      <w:lang w:val="en-RU"/>
+      <w:lang/>
       <w14:ligatures w14:val="standardContextual"/>
     </w:rPr>
   </w:style>
-  <w:style w:type="paragraph" w:styleId="Heading7">
+  <w:style w:type="paragraph" w:styleId="7">
     <w:name w:val="heading 7"/>
-    <w:basedOn w:val="Normal"/>
-    <w:next w:val="Normal"/>
-    <w:link w:val="Heading7Char"/>
+    <w:basedOn w:val="a"/>
+    <w:next w:val="a"/>
+    <w:link w:val="70"/>
     <w:uiPriority w:val="9"/>
     <w:semiHidden/>
     <w:unhideWhenUsed/>
@@ -1356,15 +1323,15 @@
       <w:kern w:val="2"/>
       <w:sz w:val="24"/>
       <w:szCs w:val="24"/>
-      <w:lang w:val="en-RU"/>
+      <w:lang/>
       <w14:ligatures w14:val="standardContextual"/>
     </w:rPr>
   </w:style>
-  <w:style w:type="paragraph" w:styleId="Heading8">
+  <w:style w:type="paragraph" w:styleId="8">
     <w:name w:val="heading 8"/>
-    <w:basedOn w:val="Normal"/>
-    <w:next w:val="Normal"/>
-    <w:link w:val="Heading8Char"/>
+    <w:basedOn w:val="a"/>
+    <w:next w:val="a"/>
+    <w:link w:val="80"/>
     <w:uiPriority w:val="9"/>
     <w:semiHidden/>
     <w:unhideWhenUsed/>
@@ -1384,15 +1351,15 @@
       <w:kern w:val="2"/>
       <w:sz w:val="24"/>
       <w:szCs w:val="24"/>
-      <w:lang w:val="en-RU"/>
+      <w:lang/>
       <w14:ligatures w14:val="standardContextual"/>
     </w:rPr>
   </w:style>
-  <w:style w:type="paragraph" w:styleId="Heading9">
+  <w:style w:type="paragraph" w:styleId="9">
     <w:name w:val="heading 9"/>
-    <w:basedOn w:val="Normal"/>
-    <w:next w:val="Normal"/>
-    <w:link w:val="Heading9Char"/>
+    <w:basedOn w:val="a"/>
+    <w:next w:val="a"/>
+    <w:link w:val="90"/>
     <w:uiPriority w:val="9"/>
     <w:semiHidden/>
     <w:unhideWhenUsed/>
@@ -1410,17 +1377,17 @@
       <w:kern w:val="2"/>
       <w:sz w:val="24"/>
       <w:szCs w:val="24"/>
-      <w:lang w:val="en-RU"/>
+      <w:lang/>
       <w14:ligatures w14:val="standardContextual"/>
     </w:rPr>
   </w:style>
-  <w:style w:type="character" w:default="1" w:styleId="DefaultParagraphFont">
+  <w:style w:type="character" w:default="1" w:styleId="a0">
     <w:name w:val="Default Paragraph Font"/>
     <w:uiPriority w:val="1"/>
     <w:semiHidden/>
     <w:unhideWhenUsed/>
   </w:style>
-  <w:style w:type="table" w:default="1" w:styleId="TableNormal">
+  <w:style w:type="table" w:default="1" w:styleId="a1">
     <w:name w:val="Normal Table"/>
     <w:uiPriority w:val="99"/>
     <w:semiHidden/>
@@ -1435,16 +1402,16 @@
       </w:tblCellMar>
     </w:tblPr>
   </w:style>
-  <w:style w:type="numbering" w:default="1" w:styleId="NoList">
+  <w:style w:type="numbering" w:default="1" w:styleId="a2">
     <w:name w:val="No List"/>
     <w:uiPriority w:val="99"/>
     <w:semiHidden/>
     <w:unhideWhenUsed/>
   </w:style>
-  <w:style w:type="character" w:customStyle="1" w:styleId="Heading1Char">
-    <w:name w:val="Heading 1 Char"/>
-    <w:basedOn w:val="DefaultParagraphFont"/>
-    <w:link w:val="Heading1"/>
+  <w:style w:type="character" w:customStyle="1" w:styleId="10">
+    <w:name w:val="Заголовок 1 Знак"/>
+    <w:basedOn w:val="a0"/>
+    <w:link w:val="1"/>
     <w:uiPriority w:val="9"/>
     <w:rsid w:val="005E2E64"/>
     <w:rPr>
@@ -1454,10 +1421,10 @@
       <w:szCs w:val="40"/>
     </w:rPr>
   </w:style>
-  <w:style w:type="character" w:customStyle="1" w:styleId="Heading2Char">
-    <w:name w:val="Heading 2 Char"/>
-    <w:basedOn w:val="DefaultParagraphFont"/>
-    <w:link w:val="Heading2"/>
+  <w:style w:type="character" w:customStyle="1" w:styleId="20">
+    <w:name w:val="Заголовок 2 Знак"/>
+    <w:basedOn w:val="a0"/>
+    <w:link w:val="2"/>
     <w:uiPriority w:val="9"/>
     <w:semiHidden/>
     <w:rsid w:val="005E2E64"/>
@@ -1468,10 +1435,10 @@
       <w:szCs w:val="32"/>
     </w:rPr>
   </w:style>
-  <w:style w:type="character" w:customStyle="1" w:styleId="Heading3Char">
-    <w:name w:val="Heading 3 Char"/>
-    <w:basedOn w:val="DefaultParagraphFont"/>
-    <w:link w:val="Heading3"/>
+  <w:style w:type="character" w:customStyle="1" w:styleId="30">
+    <w:name w:val="Заголовок 3 Знак"/>
+    <w:basedOn w:val="a0"/>
+    <w:link w:val="3"/>
     <w:uiPriority w:val="9"/>
     <w:semiHidden/>
     <w:rsid w:val="005E2E64"/>
@@ -1482,10 +1449,10 @@
       <w:szCs w:val="28"/>
     </w:rPr>
   </w:style>
-  <w:style w:type="character" w:customStyle="1" w:styleId="Heading4Char">
-    <w:name w:val="Heading 4 Char"/>
-    <w:basedOn w:val="DefaultParagraphFont"/>
-    <w:link w:val="Heading4"/>
+  <w:style w:type="character" w:customStyle="1" w:styleId="40">
+    <w:name w:val="Заголовок 4 Знак"/>
+    <w:basedOn w:val="a0"/>
+    <w:link w:val="4"/>
     <w:uiPriority w:val="9"/>
     <w:semiHidden/>
     <w:rsid w:val="005E2E64"/>
@@ -1496,10 +1463,10 @@
       <w:color w:val="0F4761" w:themeColor="accent1" w:themeShade="BF"/>
     </w:rPr>
   </w:style>
-  <w:style w:type="character" w:customStyle="1" w:styleId="Heading5Char">
-    <w:name w:val="Heading 5 Char"/>
-    <w:basedOn w:val="DefaultParagraphFont"/>
-    <w:link w:val="Heading5"/>
+  <w:style w:type="character" w:customStyle="1" w:styleId="50">
+    <w:name w:val="Заголовок 5 Знак"/>
+    <w:basedOn w:val="a0"/>
+    <w:link w:val="5"/>
     <w:uiPriority w:val="9"/>
     <w:semiHidden/>
     <w:rsid w:val="005E2E64"/>
@@ -1508,10 +1475,10 @@
       <w:color w:val="0F4761" w:themeColor="accent1" w:themeShade="BF"/>
     </w:rPr>
   </w:style>
-  <w:style w:type="character" w:customStyle="1" w:styleId="Heading6Char">
-    <w:name w:val="Heading 6 Char"/>
-    <w:basedOn w:val="DefaultParagraphFont"/>
-    <w:link w:val="Heading6"/>
+  <w:style w:type="character" w:customStyle="1" w:styleId="60">
+    <w:name w:val="Заголовок 6 Знак"/>
+    <w:basedOn w:val="a0"/>
+    <w:link w:val="6"/>
     <w:uiPriority w:val="9"/>
     <w:semiHidden/>
     <w:rsid w:val="005E2E64"/>
@@ -1522,10 +1489,10 @@
       <w:color w:val="595959" w:themeColor="text1" w:themeTint="A6"/>
     </w:rPr>
   </w:style>
-  <w:style w:type="character" w:customStyle="1" w:styleId="Heading7Char">
-    <w:name w:val="Heading 7 Char"/>
-    <w:basedOn w:val="DefaultParagraphFont"/>
-    <w:link w:val="Heading7"/>
+  <w:style w:type="character" w:customStyle="1" w:styleId="70">
+    <w:name w:val="Заголовок 7 Знак"/>
+    <w:basedOn w:val="a0"/>
+    <w:link w:val="7"/>
     <w:uiPriority w:val="9"/>
     <w:semiHidden/>
     <w:rsid w:val="005E2E64"/>
@@ -1534,10 +1501,10 @@
       <w:color w:val="595959" w:themeColor="text1" w:themeTint="A6"/>
     </w:rPr>
   </w:style>
-  <w:style w:type="character" w:customStyle="1" w:styleId="Heading8Char">
-    <w:name w:val="Heading 8 Char"/>
-    <w:basedOn w:val="DefaultParagraphFont"/>
-    <w:link w:val="Heading8"/>
+  <w:style w:type="character" w:customStyle="1" w:styleId="80">
+    <w:name w:val="Заголовок 8 Знак"/>
+    <w:basedOn w:val="a0"/>
+    <w:link w:val="8"/>
     <w:uiPriority w:val="9"/>
     <w:semiHidden/>
     <w:rsid w:val="005E2E64"/>
@@ -1548,10 +1515,10 @@
       <w:color w:val="272727" w:themeColor="text1" w:themeTint="D8"/>
     </w:rPr>
   </w:style>
-  <w:style w:type="character" w:customStyle="1" w:styleId="Heading9Char">
-    <w:name w:val="Heading 9 Char"/>
-    <w:basedOn w:val="DefaultParagraphFont"/>
-    <w:link w:val="Heading9"/>
+  <w:style w:type="character" w:customStyle="1" w:styleId="90">
+    <w:name w:val="Заголовок 9 Знак"/>
+    <w:basedOn w:val="a0"/>
+    <w:link w:val="9"/>
     <w:uiPriority w:val="9"/>
     <w:semiHidden/>
     <w:rsid w:val="005E2E64"/>
@@ -1560,11 +1527,11 @@
       <w:color w:val="272727" w:themeColor="text1" w:themeTint="D8"/>
     </w:rPr>
   </w:style>
-  <w:style w:type="paragraph" w:styleId="Title">
+  <w:style w:type="paragraph" w:styleId="a3">
     <w:name w:val="Title"/>
-    <w:basedOn w:val="Normal"/>
-    <w:next w:val="Normal"/>
-    <w:link w:val="TitleChar"/>
+    <w:basedOn w:val="a"/>
+    <w:next w:val="a"/>
+    <w:link w:val="a4"/>
     <w:uiPriority w:val="10"/>
     <w:qFormat/>
     <w:rsid w:val="005E2E64"/>
@@ -1578,14 +1545,14 @@
       <w:kern w:val="28"/>
       <w:sz w:val="56"/>
       <w:szCs w:val="56"/>
-      <w:lang w:val="en-RU"/>
+      <w:lang/>
       <w14:ligatures w14:val="standardContextual"/>
     </w:rPr>
   </w:style>
-  <w:style w:type="character" w:customStyle="1" w:styleId="TitleChar">
-    <w:name w:val="Title Char"/>
-    <w:basedOn w:val="DefaultParagraphFont"/>
-    <w:link w:val="Title"/>
+  <w:style w:type="character" w:customStyle="1" w:styleId="a4">
+    <w:name w:val="Заголовок Знак"/>
+    <w:basedOn w:val="a0"/>
+    <w:link w:val="a3"/>
     <w:uiPriority w:val="10"/>
     <w:rsid w:val="005E2E64"/>
     <w:rPr>
@@ -1596,11 +1563,11 @@
       <w:szCs w:val="56"/>
     </w:rPr>
   </w:style>
-  <w:style w:type="paragraph" w:styleId="Subtitle">
+  <w:style w:type="paragraph" w:styleId="a5">
     <w:name w:val="Subtitle"/>
-    <w:basedOn w:val="Normal"/>
-    <w:next w:val="Normal"/>
-    <w:link w:val="SubtitleChar"/>
+    <w:basedOn w:val="a"/>
+    <w:next w:val="a"/>
+    <w:link w:val="a6"/>
     <w:uiPriority w:val="11"/>
     <w:qFormat/>
     <w:rsid w:val="005E2E64"/>
@@ -1617,14 +1584,14 @@
       <w:kern w:val="2"/>
       <w:sz w:val="28"/>
       <w:szCs w:val="28"/>
-      <w:lang w:val="en-RU"/>
+      <w:lang/>
       <w14:ligatures w14:val="standardContextual"/>
     </w:rPr>
   </w:style>
-  <w:style w:type="character" w:customStyle="1" w:styleId="SubtitleChar">
-    <w:name w:val="Subtitle Char"/>
-    <w:basedOn w:val="DefaultParagraphFont"/>
-    <w:link w:val="Subtitle"/>
+  <w:style w:type="character" w:customStyle="1" w:styleId="a6">
+    <w:name w:val="Подзаголовок Знак"/>
+    <w:basedOn w:val="a0"/>
+    <w:link w:val="a5"/>
     <w:uiPriority w:val="11"/>
     <w:rsid w:val="005E2E64"/>
     <w:rPr>
@@ -1635,11 +1602,11 @@
       <w:szCs w:val="28"/>
     </w:rPr>
   </w:style>
-  <w:style w:type="paragraph" w:styleId="Quote">
+  <w:style w:type="paragraph" w:styleId="21">
     <w:name w:val="Quote"/>
-    <w:basedOn w:val="Normal"/>
-    <w:next w:val="Normal"/>
-    <w:link w:val="QuoteChar"/>
+    <w:basedOn w:val="a"/>
+    <w:next w:val="a"/>
+    <w:link w:val="22"/>
     <w:uiPriority w:val="29"/>
     <w:qFormat/>
     <w:rsid w:val="005E2E64"/>
@@ -1654,14 +1621,14 @@
       <w:kern w:val="2"/>
       <w:sz w:val="24"/>
       <w:szCs w:val="24"/>
-      <w:lang w:val="en-RU"/>
+      <w:lang/>
       <w14:ligatures w14:val="standardContextual"/>
     </w:rPr>
   </w:style>
-  <w:style w:type="character" w:customStyle="1" w:styleId="QuoteChar">
-    <w:name w:val="Quote Char"/>
-    <w:basedOn w:val="DefaultParagraphFont"/>
-    <w:link w:val="Quote"/>
+  <w:style w:type="character" w:customStyle="1" w:styleId="22">
+    <w:name w:val="Цитата 2 Знак"/>
+    <w:basedOn w:val="a0"/>
+    <w:link w:val="21"/>
     <w:uiPriority w:val="29"/>
     <w:rsid w:val="005E2E64"/>
     <w:rPr>
@@ -1670,9 +1637,9 @@
       <w:color w:val="404040" w:themeColor="text1" w:themeTint="BF"/>
     </w:rPr>
   </w:style>
-  <w:style w:type="paragraph" w:styleId="ListParagraph">
+  <w:style w:type="paragraph" w:styleId="a7">
     <w:name w:val="List Paragraph"/>
-    <w:basedOn w:val="Normal"/>
+    <w:basedOn w:val="a"/>
     <w:uiPriority w:val="34"/>
     <w:qFormat/>
     <w:rsid w:val="005E2E64"/>
@@ -1685,13 +1652,13 @@
       <w:kern w:val="2"/>
       <w:sz w:val="24"/>
       <w:szCs w:val="24"/>
-      <w:lang w:val="en-RU"/>
+      <w:lang/>
       <w14:ligatures w14:val="standardContextual"/>
     </w:rPr>
   </w:style>
-  <w:style w:type="character" w:styleId="IntenseEmphasis">
+  <w:style w:type="character" w:styleId="a8">
     <w:name w:val="Intense Emphasis"/>
-    <w:basedOn w:val="DefaultParagraphFont"/>
+    <w:basedOn w:val="a0"/>
     <w:uiPriority w:val="21"/>
     <w:qFormat/>
     <w:rsid w:val="005E2E64"/>
@@ -1701,11 +1668,11 @@
       <w:color w:val="0F4761" w:themeColor="accent1" w:themeShade="BF"/>
     </w:rPr>
   </w:style>
-  <w:style w:type="paragraph" w:styleId="IntenseQuote">
+  <w:style w:type="paragraph" w:styleId="a9">
     <w:name w:val="Intense Quote"/>
-    <w:basedOn w:val="Normal"/>
-    <w:next w:val="Normal"/>
-    <w:link w:val="IntenseQuoteChar"/>
+    <w:basedOn w:val="a"/>
+    <w:next w:val="a"/>
+    <w:link w:val="aa"/>
     <w:uiPriority w:val="30"/>
     <w:qFormat/>
     <w:rsid w:val="005E2E64"/>
@@ -1725,14 +1692,14 @@
       <w:kern w:val="2"/>
       <w:sz w:val="24"/>
       <w:szCs w:val="24"/>
-      <w:lang w:val="en-RU"/>
+      <w:lang/>
       <w14:ligatures w14:val="standardContextual"/>
     </w:rPr>
   </w:style>
-  <w:style w:type="character" w:customStyle="1" w:styleId="IntenseQuoteChar">
-    <w:name w:val="Intense Quote Char"/>
-    <w:basedOn w:val="DefaultParagraphFont"/>
-    <w:link w:val="IntenseQuote"/>
+  <w:style w:type="character" w:customStyle="1" w:styleId="aa">
+    <w:name w:val="Выделенная цитата Знак"/>
+    <w:basedOn w:val="a0"/>
+    <w:link w:val="a9"/>
     <w:uiPriority w:val="30"/>
     <w:rsid w:val="005E2E64"/>
     <w:rPr>
@@ -1741,9 +1708,9 @@
       <w:color w:val="0F4761" w:themeColor="accent1" w:themeShade="BF"/>
     </w:rPr>
   </w:style>
-  <w:style w:type="character" w:styleId="IntenseReference">
+  <w:style w:type="character" w:styleId="ab">
     <w:name w:val="Intense Reference"/>
-    <w:basedOn w:val="DefaultParagraphFont"/>
+    <w:basedOn w:val="a0"/>
     <w:uiPriority w:val="32"/>
     <w:qFormat/>
     <w:rsid w:val="005E2E64"/>
@@ -1755,9 +1722,9 @@
       <w:spacing w:val="5"/>
     </w:rPr>
   </w:style>
-  <w:style w:type="character" w:styleId="Hyperlink">
+  <w:style w:type="character" w:styleId="ac">
     <w:name w:val="Hyperlink"/>
-    <w:basedOn w:val="DefaultParagraphFont"/>
+    <w:basedOn w:val="a0"/>
     <w:uiPriority w:val="99"/>
     <w:unhideWhenUsed/>
     <w:rsid w:val="005E2E64"/>
@@ -1766,9 +1733,9 @@
       <w:u w:val="single"/>
     </w:rPr>
   </w:style>
-  <w:style w:type="character" w:styleId="UnresolvedMention">
+  <w:style w:type="character" w:styleId="ad">
     <w:name w:val="Unresolved Mention"/>
-    <w:basedOn w:val="DefaultParagraphFont"/>
+    <w:basedOn w:val="a0"/>
     <w:uiPriority w:val="99"/>
     <w:semiHidden/>
     <w:unhideWhenUsed/>

</xml_diff>